<commit_message>
pequeño cambio en el documento
</commit_message>
<xml_diff>
--- a/roles de metodologia scrum.docx
+++ b/roles de metodologia scrum.docx
@@ -4,35 +4,44 @@
   <w:body>
     <w:p>
       <w:pPr>
-        <w:rPr>
-          <w:b/>
-        </w:rPr>
-      </w:pPr>
-      <w:r>
-        <w:rPr>
-          <w:b/>
-        </w:rPr>
-        <w:t xml:space="preserve">1. </w:t>
-      </w:r>
-      <w:r>
-        <w:rPr>
-          <w:b/>
-        </w:rPr>
-        <w:t>Due</w:t>
-      </w:r>
-      <w:r>
-        <w:rPr>
-          <w:b/>
-        </w:rPr>
-        <w:t>ño del producto (Product Owner)</w:t>
-      </w:r>
-    </w:p>
-    <w:p>
-      <w:r>
-        <w:t>Es el rol central del proyecto. En algunas ocasiones es quien representa al cliente y en otras son la misma persona.</w:t>
-      </w:r>
-      <w:r>
-        <w:t xml:space="preserve"> Sus principales funciones son:</w:t>
+        <w:jc w:val="center"/>
+        <w:rPr>
+          <w:b/>
+        </w:rPr>
+      </w:pPr>
+      <w:r>
+        <w:rPr>
+          <w:b/>
+        </w:rPr>
+        <w:t>ROLES METODOLOGIA SCRUM</w:t>
+      </w:r>
+    </w:p>
+    <w:p>
+      <w:pPr>
+        <w:jc w:val="center"/>
+        <w:rPr>
+          <w:b/>
+        </w:rPr>
+      </w:pPr>
+      <w:bookmarkStart w:id="0" w:name="_GoBack"/>
+      <w:bookmarkEnd w:id="0"/>
+    </w:p>
+    <w:p>
+      <w:pPr>
+        <w:rPr>
+          <w:b/>
+        </w:rPr>
+      </w:pPr>
+      <w:r>
+        <w:rPr>
+          <w:b/>
+        </w:rPr>
+        <w:t>1. Dueño del producto (Product Owner)</w:t>
+      </w:r>
+    </w:p>
+    <w:p>
+      <w:r>
+        <w:t>Es el rol central del proyecto. En algunas ocasiones es quien representa al cliente y en otras son la misma persona. Sus principales funciones son:</w:t>
       </w:r>
     </w:p>
     <w:p>
@@ -110,10 +119,7 @@
     </w:p>
     <w:p>
       <w:r>
-        <w:t>Muchos consideran que el Scrum Máster es el líder del proyecto. Y en cierta forma lo es, pero su labor no acaba ahí. Además de la gestión de las acciones en cada iteración, es el encargado de mantener en contacto al equipo de trabajo con el cliente. Otras de su</w:t>
-      </w:r>
-      <w:r>
-        <w:t>s funciones más destacadas son:</w:t>
+        <w:t>Muchos consideran que el Scrum Máster es el líder del proyecto. Y en cierta forma lo es, pero su labor no acaba ahí. Además de la gestión de las acciones en cada iteración, es el encargado de mantener en contacto al equipo de trabajo con el cliente. Otras de sus funciones más destacadas son:</w:t>
       </w:r>
     </w:p>
     <w:p>
@@ -191,10 +197,7 @@
     </w:p>
     <w:p>
       <w:r>
-        <w:t>Finalmente, el Scrum Team hace referencia al equipo de trabajo que lleva a cabo las acciones propias de cada iteración: programadores, diseñadores, arquitectos, personal de servicio, entre otros. Lo principal es que deben estar organizados como un grupo o equipo y desempeñar roles concretos dentro de él. Se ocupan básicamente de cosas como las sigu</w:t>
-      </w:r>
-      <w:r>
-        <w:t>ientes:</w:t>
+        <w:t>Finalmente, el Scrum Team hace referencia al equipo de trabajo que lleva a cabo las acciones propias de cada iteración: programadores, diseñadores, arquitectos, personal de servicio, entre otros. Lo principal es que deben estar organizados como un grupo o equipo y desempeñar roles concretos dentro de él. Se ocupan básicamente de cosas como las siguientes:</w:t>
       </w:r>
     </w:p>
     <w:p>
@@ -240,7 +243,6 @@
         <w:rPr>
           <w:b/>
         </w:rPr>
-        <w:lastRenderedPageBreak/>
         <w:t xml:space="preserve">Relación de roles </w:t>
       </w:r>
     </w:p>
@@ -606,8 +608,6 @@
           <w:b/>
         </w:rPr>
       </w:pPr>
-      <w:bookmarkStart w:id="0" w:name="_GoBack"/>
-      <w:bookmarkEnd w:id="0"/>
     </w:p>
     <w:p/>
     <w:p/>

</xml_diff>